<commit_message>
S -> CODE is added on docs also
</commit_message>
<xml_diff>
--- a/Documentation/Ambiguity_Fixed_CFG.docx
+++ b/Documentation/Ambiguity_Fixed_CFG.docx
@@ -10,7 +10,7 @@
       </w:pPr>
       <w:r>
         <w:rPr>
-          <w:rFonts w:eastAsiaTheme="minorHAnsi"/>
+          <w:rFonts w:eastAsiaTheme="minorHAnsi" w:hint="eastAsia"/>
         </w:rPr>
         <w:t>0</w:t>
       </w:r>
@@ -18,12 +18,55 @@
         <w:rPr>
           <w:rFonts w:eastAsiaTheme="minorHAnsi"/>
         </w:rPr>
+        <w:t xml:space="preserve">0: </w:t>
+      </w:r>
+      <w:r>
+        <w:rPr>
+          <w:rFonts w:eastAsiaTheme="minorHAnsi" w:hint="eastAsia"/>
+        </w:rPr>
+        <w:t>S</w:t>
+      </w:r>
+      <w:r>
+        <w:rPr>
+          <w:rFonts w:eastAsiaTheme="minorHAnsi"/>
+        </w:rPr>
+        <w:t xml:space="preserve"> </w:t>
+      </w:r>
+      <w:r>
+        <w:rPr>
+          <w:rFonts w:eastAsiaTheme="minorHAnsi"/>
+        </w:rPr>
+        <w:t>→</w:t>
+      </w:r>
+      <w:r>
+        <w:rPr>
+          <w:rFonts w:eastAsiaTheme="minorHAnsi"/>
+        </w:rPr>
+        <w:t xml:space="preserve"> CODE</w:t>
+      </w:r>
+    </w:p>
+    <w:p>
+      <w:pPr>
+        <w:rPr>
+          <w:rFonts w:eastAsiaTheme="minorHAnsi"/>
+        </w:rPr>
+      </w:pPr>
+      <w:r>
+        <w:rPr>
+          <w:rFonts w:eastAsiaTheme="minorHAnsi"/>
+        </w:rPr>
         <w:t>0</w:t>
       </w:r>
       <w:r>
         <w:rPr>
           <w:rFonts w:eastAsiaTheme="minorHAnsi"/>
         </w:rPr>
+        <w:t>1</w:t>
+      </w:r>
+      <w:r>
+        <w:rPr>
+          <w:rFonts w:eastAsiaTheme="minorHAnsi"/>
+        </w:rPr>
         <w:t xml:space="preserve">: CODE → VDECL CODE | FDECL CODE | CDECL CODE | </w:t>
       </w:r>
       <w:r>
@@ -49,26 +92,263 @@
         <w:rPr>
           <w:rFonts w:eastAsiaTheme="minorHAnsi"/>
         </w:rPr>
+        <w:t>2</w:t>
+      </w:r>
+      <w:r>
+        <w:rPr>
+          <w:rFonts w:eastAsiaTheme="minorHAnsi"/>
+        </w:rPr>
+        <w:t>: VDECL → vtype id semi | vtype ASSIGN semi</w:t>
+      </w:r>
+    </w:p>
+    <w:p>
+      <w:pPr>
+        <w:rPr>
+          <w:rFonts w:eastAsiaTheme="minorHAnsi"/>
+        </w:rPr>
+      </w:pPr>
+      <w:r>
+        <w:rPr>
+          <w:rFonts w:eastAsiaTheme="minorHAnsi"/>
+        </w:rPr>
+        <w:t>0</w:t>
+      </w:r>
+      <w:r>
+        <w:rPr>
+          <w:rFonts w:eastAsiaTheme="minorHAnsi"/>
+        </w:rPr>
+        <w:t>3</w:t>
+      </w:r>
+      <w:r>
+        <w:rPr>
+          <w:rFonts w:eastAsiaTheme="minorHAnsi"/>
+        </w:rPr>
+        <w:t>: ASSIGN → id assign RHS</w:t>
+      </w:r>
+    </w:p>
+    <w:p>
+      <w:pPr>
+        <w:rPr>
+          <w:rFonts w:eastAsiaTheme="minorHAnsi"/>
+        </w:rPr>
+      </w:pPr>
+      <w:r>
+        <w:rPr>
+          <w:rFonts w:eastAsiaTheme="minorHAnsi"/>
+        </w:rPr>
+        <w:t>0</w:t>
+      </w:r>
+      <w:r>
+        <w:rPr>
+          <w:rFonts w:eastAsiaTheme="minorHAnsi"/>
+        </w:rPr>
+        <w:t>4</w:t>
+      </w:r>
+      <w:r>
+        <w:rPr>
+          <w:rFonts w:eastAsiaTheme="minorHAnsi"/>
+        </w:rPr>
+        <w:t>: RHS → EXPR | literal | character | boolstr</w:t>
+      </w:r>
+    </w:p>
+    <w:p>
+      <w:pPr>
+        <w:rPr>
+          <w:rFonts w:eastAsiaTheme="minorHAnsi"/>
+        </w:rPr>
+      </w:pPr>
+      <w:r>
+        <w:rPr>
+          <w:rFonts w:eastAsiaTheme="minorHAnsi"/>
+        </w:rPr>
+        <w:t>0</w:t>
+      </w:r>
+      <w:r>
+        <w:rPr>
+          <w:rFonts w:eastAsiaTheme="minorHAnsi"/>
+        </w:rPr>
+        <w:t>5</w:t>
+      </w:r>
+      <w:r>
+        <w:rPr>
+          <w:rFonts w:eastAsiaTheme="minorHAnsi"/>
+        </w:rPr>
+        <w:t>: EXPR → EXPR_MD addsub EXPR | EXPR_MD</w:t>
+      </w:r>
+    </w:p>
+    <w:p>
+      <w:pPr>
+        <w:rPr>
+          <w:rFonts w:eastAsiaTheme="minorHAnsi"/>
+        </w:rPr>
+      </w:pPr>
+      <w:r>
+        <w:rPr>
+          <w:rFonts w:eastAsiaTheme="minorHAnsi"/>
+        </w:rPr>
+        <w:t>0</w:t>
+      </w:r>
+      <w:r>
+        <w:rPr>
+          <w:rFonts w:eastAsiaTheme="minorHAnsi"/>
+        </w:rPr>
+        <w:t>6</w:t>
+      </w:r>
+      <w:r>
+        <w:rPr>
+          <w:rFonts w:eastAsiaTheme="minorHAnsi"/>
+        </w:rPr>
+        <w:t>: EXPR_MD → EXPR_T multdiv EXPR_MD | EXPR_T</w:t>
+      </w:r>
+    </w:p>
+    <w:p>
+      <w:pPr>
+        <w:rPr>
+          <w:rFonts w:eastAsiaTheme="minorHAnsi"/>
+        </w:rPr>
+      </w:pPr>
+      <w:r>
+        <w:rPr>
+          <w:rFonts w:eastAsiaTheme="minorHAnsi"/>
+        </w:rPr>
+        <w:t>0</w:t>
+      </w:r>
+      <w:r>
+        <w:rPr>
+          <w:rFonts w:eastAsiaTheme="minorHAnsi"/>
+        </w:rPr>
+        <w:t>7</w:t>
+      </w:r>
+      <w:r>
+        <w:rPr>
+          <w:rFonts w:eastAsiaTheme="minorHAnsi"/>
+        </w:rPr>
+        <w:t>: EXPR_T → lparen EXPR rparen | id | num</w:t>
+      </w:r>
+    </w:p>
+    <w:p>
+      <w:pPr>
+        <w:rPr>
+          <w:rFonts w:eastAsiaTheme="minorHAnsi"/>
+        </w:rPr>
+      </w:pPr>
+      <w:r>
+        <w:rPr>
+          <w:rFonts w:eastAsiaTheme="minorHAnsi"/>
+        </w:rPr>
+        <w:t>0</w:t>
+      </w:r>
+      <w:r>
+        <w:rPr>
+          <w:rFonts w:eastAsiaTheme="minorHAnsi"/>
+        </w:rPr>
+        <w:t>8</w:t>
+      </w:r>
+      <w:r>
+        <w:rPr>
+          <w:rFonts w:eastAsiaTheme="minorHAnsi"/>
+        </w:rPr>
+        <w:t>: FDECL → vtype id lparen ARG rparen lbrace BLOCK RETURN rbrace</w:t>
+      </w:r>
+    </w:p>
+    <w:p>
+      <w:pPr>
+        <w:rPr>
+          <w:rFonts w:eastAsiaTheme="minorHAnsi"/>
+        </w:rPr>
+      </w:pPr>
+      <w:r>
+        <w:rPr>
+          <w:rFonts w:eastAsiaTheme="minorHAnsi"/>
+        </w:rPr>
+        <w:t>0</w:t>
+      </w:r>
+      <w:r>
+        <w:rPr>
+          <w:rFonts w:eastAsiaTheme="minorHAnsi"/>
+        </w:rPr>
+        <w:t>9</w:t>
+      </w:r>
+      <w:r>
+        <w:rPr>
+          <w:rFonts w:eastAsiaTheme="minorHAnsi"/>
+        </w:rPr>
+        <w:t xml:space="preserve">: ARG → vtype id MOREARGS | </w:t>
+      </w:r>
+      <w:r>
+        <w:rPr>
+          <w:rFonts w:ascii="Courier New" w:eastAsiaTheme="minorHAnsi" w:hAnsi="Courier New" w:cs="Courier New"/>
+        </w:rPr>
+        <w:t>ϵ</w:t>
+      </w:r>
+    </w:p>
+    <w:p>
+      <w:pPr>
+        <w:rPr>
+          <w:rFonts w:eastAsiaTheme="minorHAnsi"/>
+        </w:rPr>
+      </w:pPr>
+      <w:r>
+        <w:rPr>
+          <w:rFonts w:eastAsiaTheme="minorHAnsi"/>
+        </w:rPr>
+        <w:t>10</w:t>
+      </w:r>
+      <w:r>
+        <w:rPr>
+          <w:rFonts w:eastAsiaTheme="minorHAnsi"/>
+        </w:rPr>
+        <w:t xml:space="preserve">: MOREARGS → comma vtype id MOREARGS | </w:t>
+      </w:r>
+      <w:r>
+        <w:rPr>
+          <w:rFonts w:ascii="Courier New" w:eastAsiaTheme="minorHAnsi" w:hAnsi="Courier New" w:cs="Courier New"/>
+        </w:rPr>
+        <w:t>ϵ</w:t>
+      </w:r>
+    </w:p>
+    <w:p>
+      <w:pPr>
+        <w:rPr>
+          <w:rFonts w:eastAsiaTheme="minorHAnsi"/>
+        </w:rPr>
+      </w:pPr>
+      <w:r>
+        <w:rPr>
+          <w:rFonts w:eastAsiaTheme="minorHAnsi"/>
+        </w:rPr>
         <w:t>1</w:t>
       </w:r>
       <w:r>
         <w:rPr>
           <w:rFonts w:eastAsiaTheme="minorHAnsi"/>
         </w:rPr>
-        <w:t>: VDECL → vtype id semi | vtype ASSIGN semi</w:t>
-      </w:r>
-    </w:p>
-    <w:p>
-      <w:pPr>
-        <w:rPr>
-          <w:rFonts w:eastAsiaTheme="minorHAnsi"/>
-        </w:rPr>
-      </w:pPr>
-      <w:r>
-        <w:rPr>
-          <w:rFonts w:eastAsiaTheme="minorHAnsi"/>
-        </w:rPr>
-        <w:t>0</w:t>
+        <w:t>1</w:t>
+      </w:r>
+      <w:r>
+        <w:rPr>
+          <w:rFonts w:eastAsiaTheme="minorHAnsi"/>
+        </w:rPr>
+        <w:t xml:space="preserve">: BLOCK → STMT BLOCK | </w:t>
+      </w:r>
+      <w:r>
+        <w:rPr>
+          <w:rFonts w:ascii="Courier New" w:eastAsiaTheme="minorHAnsi" w:hAnsi="Courier New" w:cs="Courier New"/>
+        </w:rPr>
+        <w:t>ϵ</w:t>
+      </w:r>
+    </w:p>
+    <w:p>
+      <w:pPr>
+        <w:rPr>
+          <w:rFonts w:eastAsiaTheme="minorHAnsi"/>
+        </w:rPr>
+      </w:pPr>
+      <w:r>
+        <w:rPr>
+          <w:rFonts w:eastAsiaTheme="minorHAnsi"/>
+        </w:rPr>
+        <w:t>1</w:t>
       </w:r>
       <w:r>
         <w:rPr>
@@ -80,20 +360,20 @@
         <w:rPr>
           <w:rFonts w:eastAsiaTheme="minorHAnsi"/>
         </w:rPr>
-        <w:t>: ASSIGN → id assign RHS</w:t>
-      </w:r>
-    </w:p>
-    <w:p>
-      <w:pPr>
-        <w:rPr>
-          <w:rFonts w:eastAsiaTheme="minorHAnsi"/>
-        </w:rPr>
-      </w:pPr>
-      <w:r>
-        <w:rPr>
-          <w:rFonts w:eastAsiaTheme="minorHAnsi"/>
-        </w:rPr>
-        <w:t>0</w:t>
+        <w:t>: STMT → VDECL | ASSIGN semi</w:t>
+      </w:r>
+    </w:p>
+    <w:p>
+      <w:pPr>
+        <w:rPr>
+          <w:rFonts w:eastAsiaTheme="minorHAnsi"/>
+        </w:rPr>
+      </w:pPr>
+      <w:r>
+        <w:rPr>
+          <w:rFonts w:eastAsiaTheme="minorHAnsi"/>
+        </w:rPr>
+        <w:t>1</w:t>
       </w:r>
       <w:r>
         <w:rPr>
@@ -105,20 +385,20 @@
         <w:rPr>
           <w:rFonts w:eastAsiaTheme="minorHAnsi"/>
         </w:rPr>
-        <w:t>: RHS → EXPR | literal | character | boolstr</w:t>
-      </w:r>
-    </w:p>
-    <w:p>
-      <w:pPr>
-        <w:rPr>
-          <w:rFonts w:eastAsiaTheme="minorHAnsi"/>
-        </w:rPr>
-      </w:pPr>
-      <w:r>
-        <w:rPr>
-          <w:rFonts w:eastAsiaTheme="minorHAnsi"/>
-        </w:rPr>
-        <w:t>0</w:t>
+        <w:t>: STMT → if lparen COND rparen lbrace BLOCK rbrace ELSE</w:t>
+      </w:r>
+    </w:p>
+    <w:p>
+      <w:pPr>
+        <w:rPr>
+          <w:rFonts w:eastAsiaTheme="minorHAnsi"/>
+        </w:rPr>
+      </w:pPr>
+      <w:r>
+        <w:rPr>
+          <w:rFonts w:eastAsiaTheme="minorHAnsi"/>
+        </w:rPr>
+        <w:t>1</w:t>
       </w:r>
       <w:r>
         <w:rPr>
@@ -130,20 +410,20 @@
         <w:rPr>
           <w:rFonts w:eastAsiaTheme="minorHAnsi"/>
         </w:rPr>
-        <w:t>: EXPR → EXPR_MD addsub EXPR | EXPR_MD</w:t>
-      </w:r>
-    </w:p>
-    <w:p>
-      <w:pPr>
-        <w:rPr>
-          <w:rFonts w:eastAsiaTheme="minorHAnsi"/>
-        </w:rPr>
-      </w:pPr>
-      <w:r>
-        <w:rPr>
-          <w:rFonts w:eastAsiaTheme="minorHAnsi"/>
-        </w:rPr>
-        <w:t>0</w:t>
+        <w:t>: STMT → while lparen COND rparen lbrace BLOCK rbrace</w:t>
+      </w:r>
+    </w:p>
+    <w:p>
+      <w:pPr>
+        <w:rPr>
+          <w:rFonts w:eastAsiaTheme="minorHAnsi"/>
+        </w:rPr>
+      </w:pPr>
+      <w:r>
+        <w:rPr>
+          <w:rFonts w:eastAsiaTheme="minorHAnsi"/>
+        </w:rPr>
+        <w:t>1</w:t>
       </w:r>
       <w:r>
         <w:rPr>
@@ -155,20 +435,20 @@
         <w:rPr>
           <w:rFonts w:eastAsiaTheme="minorHAnsi"/>
         </w:rPr>
-        <w:t>: EXPR_MD → EXPR_T multdiv EXPR_MD | EXPR_T</w:t>
-      </w:r>
-    </w:p>
-    <w:p>
-      <w:pPr>
-        <w:rPr>
-          <w:rFonts w:eastAsiaTheme="minorHAnsi"/>
-        </w:rPr>
-      </w:pPr>
-      <w:r>
-        <w:rPr>
-          <w:rFonts w:eastAsiaTheme="minorHAnsi"/>
-        </w:rPr>
-        <w:t>0</w:t>
+        <w:t>: COND → boolstr comp COND | boolstr</w:t>
+      </w:r>
+    </w:p>
+    <w:p>
+      <w:pPr>
+        <w:rPr>
+          <w:rFonts w:eastAsiaTheme="minorHAnsi"/>
+        </w:rPr>
+      </w:pPr>
+      <w:r>
+        <w:rPr>
+          <w:rFonts w:eastAsiaTheme="minorHAnsi"/>
+        </w:rPr>
+        <w:t>1</w:t>
       </w:r>
       <w:r>
         <w:rPr>
@@ -180,20 +460,26 @@
         <w:rPr>
           <w:rFonts w:eastAsiaTheme="minorHAnsi"/>
         </w:rPr>
-        <w:t>: EXPR_T → lparen EXPR rparen | id | num</w:t>
-      </w:r>
-    </w:p>
-    <w:p>
-      <w:pPr>
-        <w:rPr>
-          <w:rFonts w:eastAsiaTheme="minorHAnsi"/>
-        </w:rPr>
-      </w:pPr>
-      <w:r>
-        <w:rPr>
-          <w:rFonts w:eastAsiaTheme="minorHAnsi"/>
-        </w:rPr>
-        <w:t>0</w:t>
+        <w:t xml:space="preserve">: ELSE → else lbrace BLOCK rbrace | </w:t>
+      </w:r>
+      <w:r>
+        <w:rPr>
+          <w:rFonts w:ascii="Courier New" w:eastAsiaTheme="minorHAnsi" w:hAnsi="Courier New" w:cs="Courier New"/>
+        </w:rPr>
+        <w:t>ϵ</w:t>
+      </w:r>
+    </w:p>
+    <w:p>
+      <w:pPr>
+        <w:rPr>
+          <w:rFonts w:eastAsiaTheme="minorHAnsi"/>
+        </w:rPr>
+      </w:pPr>
+      <w:r>
+        <w:rPr>
+          <w:rFonts w:eastAsiaTheme="minorHAnsi"/>
+        </w:rPr>
+        <w:t>1</w:t>
       </w:r>
       <w:r>
         <w:rPr>
@@ -205,20 +491,20 @@
         <w:rPr>
           <w:rFonts w:eastAsiaTheme="minorHAnsi"/>
         </w:rPr>
-        <w:t>: FDECL → vtype id lparen ARG rparen lbrace BLOCK RETURN rbrace</w:t>
-      </w:r>
-    </w:p>
-    <w:p>
-      <w:pPr>
-        <w:rPr>
-          <w:rFonts w:eastAsiaTheme="minorHAnsi"/>
-        </w:rPr>
-      </w:pPr>
-      <w:r>
-        <w:rPr>
-          <w:rFonts w:eastAsiaTheme="minorHAnsi"/>
-        </w:rPr>
-        <w:t>0</w:t>
+        <w:t>: RETURN → return RHS semi</w:t>
+      </w:r>
+    </w:p>
+    <w:p>
+      <w:pPr>
+        <w:rPr>
+          <w:rFonts w:eastAsiaTheme="minorHAnsi"/>
+        </w:rPr>
+      </w:pPr>
+      <w:r>
+        <w:rPr>
+          <w:rFonts w:eastAsiaTheme="minorHAnsi"/>
+        </w:rPr>
+        <w:t>1</w:t>
       </w:r>
       <w:r>
         <w:rPr>
@@ -230,7 +516,32 @@
         <w:rPr>
           <w:rFonts w:eastAsiaTheme="minorHAnsi"/>
         </w:rPr>
-        <w:t xml:space="preserve">: ARG → vtype id MOREARGS | </w:t>
+        <w:t>: CDECL → class id lbrace ODECL rbrace</w:t>
+      </w:r>
+    </w:p>
+    <w:p>
+      <w:pPr>
+        <w:rPr>
+          <w:rFonts w:eastAsiaTheme="minorHAnsi" w:cs="Courier New"/>
+        </w:rPr>
+      </w:pPr>
+      <w:r>
+        <w:rPr>
+          <w:rFonts w:eastAsiaTheme="minorHAnsi"/>
+        </w:rPr>
+        <w:t>1</w:t>
+      </w:r>
+      <w:r>
+        <w:rPr>
+          <w:rFonts w:eastAsiaTheme="minorHAnsi"/>
+        </w:rPr>
+        <w:t>9</w:t>
+      </w:r>
+      <w:r>
+        <w:rPr>
+          <w:rFonts w:eastAsiaTheme="minorHAnsi"/>
+        </w:rPr>
+        <w:t xml:space="preserve">: ODECL → VDECL ODECL | FDECL ODECL | </w:t>
       </w:r>
       <w:r>
         <w:rPr>
@@ -242,282 +553,14 @@
     <w:p>
       <w:pPr>
         <w:rPr>
-          <w:rFonts w:eastAsiaTheme="minorHAnsi"/>
-        </w:rPr>
-      </w:pPr>
-      <w:r>
-        <w:rPr>
-          <w:rFonts w:eastAsiaTheme="minorHAnsi"/>
-        </w:rPr>
-        <w:t>09</w:t>
-      </w:r>
-      <w:r>
-        <w:rPr>
-          <w:rFonts w:eastAsiaTheme="minorHAnsi"/>
-        </w:rPr>
-        <w:t xml:space="preserve">: MOREARGS → comma vtype id MOREARGS | </w:t>
-      </w:r>
-      <w:r>
-        <w:rPr>
-          <w:rFonts w:ascii="Courier New" w:eastAsiaTheme="minorHAnsi" w:hAnsi="Courier New" w:cs="Courier New"/>
-        </w:rPr>
-        <w:t>ϵ</w:t>
-      </w:r>
-    </w:p>
-    <w:p>
-      <w:pPr>
-        <w:rPr>
-          <w:rFonts w:eastAsiaTheme="minorHAnsi"/>
-        </w:rPr>
-      </w:pPr>
-      <w:r>
-        <w:rPr>
-          <w:rFonts w:eastAsiaTheme="minorHAnsi"/>
-        </w:rPr>
-        <w:t>1</w:t>
-      </w:r>
-      <w:r>
-        <w:rPr>
-          <w:rFonts w:eastAsiaTheme="minorHAnsi"/>
-        </w:rPr>
-        <w:t>0</w:t>
-      </w:r>
-      <w:r>
-        <w:rPr>
-          <w:rFonts w:eastAsiaTheme="minorHAnsi"/>
-        </w:rPr>
-        <w:t xml:space="preserve">: BLOCK → STMT BLOCK | </w:t>
-      </w:r>
-      <w:r>
-        <w:rPr>
-          <w:rFonts w:ascii="Courier New" w:eastAsiaTheme="minorHAnsi" w:hAnsi="Courier New" w:cs="Courier New"/>
-        </w:rPr>
-        <w:t>ϵ</w:t>
-      </w:r>
-    </w:p>
-    <w:p>
-      <w:pPr>
-        <w:rPr>
-          <w:rFonts w:eastAsiaTheme="minorHAnsi"/>
-        </w:rPr>
-      </w:pPr>
-      <w:r>
-        <w:rPr>
-          <w:rFonts w:eastAsiaTheme="minorHAnsi"/>
-        </w:rPr>
-        <w:t>1</w:t>
-      </w:r>
-      <w:r>
-        <w:rPr>
-          <w:rFonts w:eastAsiaTheme="minorHAnsi"/>
-        </w:rPr>
-        <w:t>1</w:t>
-      </w:r>
-      <w:r>
-        <w:rPr>
-          <w:rFonts w:eastAsiaTheme="minorHAnsi"/>
-        </w:rPr>
-        <w:t>: STMT → VDECL | ASSIGN semi</w:t>
-      </w:r>
-    </w:p>
-    <w:p>
-      <w:pPr>
-        <w:rPr>
-          <w:rFonts w:eastAsiaTheme="minorHAnsi"/>
-        </w:rPr>
-      </w:pPr>
-      <w:r>
-        <w:rPr>
-          <w:rFonts w:eastAsiaTheme="minorHAnsi"/>
-        </w:rPr>
-        <w:t>1</w:t>
-      </w:r>
-      <w:r>
-        <w:rPr>
-          <w:rFonts w:eastAsiaTheme="minorHAnsi"/>
-        </w:rPr>
-        <w:t>2</w:t>
-      </w:r>
-      <w:r>
-        <w:rPr>
-          <w:rFonts w:eastAsiaTheme="minorHAnsi"/>
-        </w:rPr>
-        <w:t>: STMT → if lparen COND rparen lbrace BLOCK rbrace ELSE</w:t>
-      </w:r>
-    </w:p>
-    <w:p>
-      <w:pPr>
-        <w:rPr>
-          <w:rFonts w:eastAsiaTheme="minorHAnsi"/>
-        </w:rPr>
-      </w:pPr>
-      <w:r>
-        <w:rPr>
-          <w:rFonts w:eastAsiaTheme="minorHAnsi"/>
-        </w:rPr>
-        <w:t>1</w:t>
-      </w:r>
-      <w:r>
-        <w:rPr>
-          <w:rFonts w:eastAsiaTheme="minorHAnsi"/>
-        </w:rPr>
-        <w:t>3</w:t>
-      </w:r>
-      <w:r>
-        <w:rPr>
-          <w:rFonts w:eastAsiaTheme="minorHAnsi"/>
-        </w:rPr>
-        <w:t>: STMT → while lparen COND rparen lbrace BLOCK rbrace</w:t>
-      </w:r>
-    </w:p>
-    <w:p>
-      <w:pPr>
-        <w:rPr>
-          <w:rFonts w:eastAsiaTheme="minorHAnsi"/>
-        </w:rPr>
-      </w:pPr>
-      <w:r>
-        <w:rPr>
-          <w:rFonts w:eastAsiaTheme="minorHAnsi"/>
-        </w:rPr>
-        <w:t>1</w:t>
-      </w:r>
-      <w:r>
-        <w:rPr>
-          <w:rFonts w:eastAsiaTheme="minorHAnsi"/>
-        </w:rPr>
-        <w:t>4</w:t>
-      </w:r>
-      <w:r>
-        <w:rPr>
-          <w:rFonts w:eastAsiaTheme="minorHAnsi"/>
-        </w:rPr>
-        <w:t>: COND → boolstr comp COND | boolstr</w:t>
-      </w:r>
-    </w:p>
-    <w:p>
-      <w:pPr>
-        <w:rPr>
-          <w:rFonts w:eastAsiaTheme="minorHAnsi"/>
-        </w:rPr>
-      </w:pPr>
-      <w:r>
-        <w:rPr>
-          <w:rFonts w:eastAsiaTheme="minorHAnsi"/>
-        </w:rPr>
-        <w:t>1</w:t>
-      </w:r>
-      <w:r>
-        <w:rPr>
-          <w:rFonts w:eastAsiaTheme="minorHAnsi"/>
-        </w:rPr>
-        <w:t>5</w:t>
-      </w:r>
-      <w:r>
-        <w:rPr>
-          <w:rFonts w:eastAsiaTheme="minorHAnsi"/>
-        </w:rPr>
-        <w:t xml:space="preserve">: ELSE → else lbrace BLOCK rbrace | </w:t>
-      </w:r>
-      <w:r>
-        <w:rPr>
-          <w:rFonts w:ascii="Courier New" w:eastAsiaTheme="minorHAnsi" w:hAnsi="Courier New" w:cs="Courier New"/>
-        </w:rPr>
-        <w:t>ϵ</w:t>
-      </w:r>
-    </w:p>
-    <w:p>
-      <w:pPr>
-        <w:rPr>
-          <w:rFonts w:eastAsiaTheme="minorHAnsi"/>
-        </w:rPr>
-      </w:pPr>
-      <w:r>
-        <w:rPr>
-          <w:rFonts w:eastAsiaTheme="minorHAnsi"/>
-        </w:rPr>
-        <w:t>1</w:t>
-      </w:r>
-      <w:r>
-        <w:rPr>
-          <w:rFonts w:eastAsiaTheme="minorHAnsi"/>
-        </w:rPr>
-        <w:t>6</w:t>
-      </w:r>
-      <w:r>
-        <w:rPr>
-          <w:rFonts w:eastAsiaTheme="minorHAnsi"/>
-        </w:rPr>
-        <w:t>: RETURN → return RHS semi</w:t>
-      </w:r>
-    </w:p>
-    <w:p>
-      <w:pPr>
-        <w:rPr>
-          <w:rFonts w:eastAsiaTheme="minorHAnsi"/>
-        </w:rPr>
-      </w:pPr>
-      <w:r>
-        <w:rPr>
-          <w:rFonts w:eastAsiaTheme="minorHAnsi"/>
-        </w:rPr>
-        <w:t>1</w:t>
-      </w:r>
-      <w:r>
-        <w:rPr>
-          <w:rFonts w:eastAsiaTheme="minorHAnsi"/>
-        </w:rPr>
-        <w:t>7</w:t>
-      </w:r>
-      <w:r>
-        <w:rPr>
-          <w:rFonts w:eastAsiaTheme="minorHAnsi"/>
-        </w:rPr>
-        <w:t>: CDECL → class id lbrace ODECL rbrace</w:t>
-      </w:r>
-    </w:p>
-    <w:p>
-      <w:pPr>
-        <w:rPr>
           <w:rFonts w:eastAsiaTheme="minorHAnsi" w:cs="Courier New"/>
         </w:rPr>
       </w:pPr>
-      <w:r>
-        <w:rPr>
-          <w:rFonts w:eastAsiaTheme="minorHAnsi"/>
-        </w:rPr>
-        <w:t>1</w:t>
-      </w:r>
-      <w:r>
-        <w:rPr>
-          <w:rFonts w:eastAsiaTheme="minorHAnsi"/>
-        </w:rPr>
-        <w:t>8</w:t>
-      </w:r>
-      <w:r>
-        <w:rPr>
-          <w:rFonts w:eastAsiaTheme="minorHAnsi"/>
-        </w:rPr>
-        <w:t xml:space="preserve">: ODECL → VDECL ODECL | FDECL ODECL | </w:t>
-      </w:r>
-      <w:r>
-        <w:rPr>
-          <w:rFonts w:ascii="Courier New" w:eastAsiaTheme="minorHAnsi" w:hAnsi="Courier New" w:cs="Courier New"/>
-        </w:rPr>
-        <w:t>ϵ</w:t>
-      </w:r>
-    </w:p>
-    <w:p>
-      <w:pPr>
-        <w:rPr>
-          <w:rFonts w:eastAsiaTheme="minorHAnsi" w:cs="Courier New"/>
-        </w:rPr>
-      </w:pPr>
-    </w:p>
-    <w:p>
-      <w:pPr>
-        <w:rPr>
-          <w:rFonts w:eastAsiaTheme="minorHAnsi" w:hint="eastAsia"/>
+    </w:p>
+    <w:p>
+      <w:pPr>
+        <w:rPr>
+          <w:rFonts w:eastAsiaTheme="minorHAnsi"/>
         </w:rPr>
       </w:pPr>
       <w:r>
@@ -709,6 +752,7 @@
     <w:lsdException w:name="HTML Sample" w:semiHidden="1" w:unhideWhenUsed="1"/>
     <w:lsdException w:name="HTML Typewriter" w:semiHidden="1" w:unhideWhenUsed="1"/>
     <w:lsdException w:name="HTML Variable" w:semiHidden="1" w:unhideWhenUsed="1"/>
+    <w:lsdException w:name="Normal Table" w:semiHidden="1" w:unhideWhenUsed="1"/>
     <w:lsdException w:name="annotation subject" w:semiHidden="1" w:unhideWhenUsed="1"/>
     <w:lsdException w:name="No List" w:semiHidden="1" w:unhideWhenUsed="1"/>
     <w:lsdException w:name="Outline List 1" w:semiHidden="1" w:unhideWhenUsed="1"/>
@@ -755,8 +799,10 @@
     <w:lsdException w:name="Table Subtle 2" w:semiHidden="1" w:unhideWhenUsed="1"/>
     <w:lsdException w:name="Table Web 1" w:semiHidden="1" w:unhideWhenUsed="1"/>
     <w:lsdException w:name="Table Web 2" w:semiHidden="1" w:unhideWhenUsed="1"/>
+    <w:lsdException w:name="Table Web 3" w:semiHidden="1" w:unhideWhenUsed="1"/>
     <w:lsdException w:name="Balloon Text" w:semiHidden="1" w:unhideWhenUsed="1"/>
     <w:lsdException w:name="Table Grid" w:uiPriority="39"/>
+    <w:lsdException w:name="Table Theme" w:semiHidden="1" w:unhideWhenUsed="1"/>
     <w:lsdException w:name="Placeholder Text" w:semiHidden="1"/>
     <w:lsdException w:name="No Spacing" w:uiPriority="1" w:qFormat="1"/>
     <w:lsdException w:name="Light Shading" w:uiPriority="60"/>

</xml_diff>